<commit_message>
Changed text for parallax art gallery and updated CV.
</commit_message>
<xml_diff>
--- a/src/assets/CV_Miroslav.docx
+++ b/src/assets/CV_Miroslav.docx
@@ -81,7 +81,7 @@
           <w:rPr>
             <w:rStyle w:val="Hyperlink"/>
           </w:rPr>
-          <w:t>https://miroslav-pejic-cv.com/</w:t>
+          <w:t>https://miroslav-pejic.com/</w:t>
         </w:r>
       </w:hyperlink>
       <w:r>
@@ -411,15 +411,7 @@
         <w:t xml:space="preserve"> </w:t>
       </w:r>
       <w:r>
-        <w:t xml:space="preserve">course in my own time via </w:t>
-      </w:r>
-      <w:proofErr w:type="spellStart"/>
-      <w:r>
-        <w:t>UDemy</w:t>
-      </w:r>
-      <w:proofErr w:type="spellEnd"/>
-      <w:r>
-        <w:t>, developed a small app to try out new skills.</w:t>
+        <w:t>course in my own time via UDemy, developed a small app to try out new skills.</w:t>
       </w:r>
     </w:p>
     <w:p>
@@ -462,21 +454,7 @@
         <w:rPr>
           <w:b/>
         </w:rPr>
-        <w:t xml:space="preserve">MySQL, </w:t>
-      </w:r>
-      <w:proofErr w:type="spellStart"/>
-      <w:r>
-        <w:rPr>
-          <w:b/>
-        </w:rPr>
-        <w:t>postgres</w:t>
-      </w:r>
-      <w:proofErr w:type="spellEnd"/>
-      <w:r>
-        <w:rPr>
-          <w:b/>
-        </w:rPr>
-        <w:t>, SQL Server and MongoDB</w:t>
+        <w:t>MySQL, postgres, SQL Server and MongoDB</w:t>
       </w:r>
       <w:r>
         <w:t>)</w:t>
@@ -3765,6 +3743,7 @@
     <w:rsid w:val="00D2184C"/>
     <w:rsid w:val="00DC5D69"/>
     <w:rsid w:val="00ED2773"/>
+    <w:rsid w:val="00F14687"/>
     <w:rsid w:val="00F32F59"/>
     <w:rsid w:val="00F659C0"/>
   </w:rsids>

</xml_diff>

<commit_message>
Updated CV for site.
</commit_message>
<xml_diff>
--- a/src/assets/CV_Miroslav.docx
+++ b/src/assets/CV_Miroslav.docx
@@ -390,28 +390,14 @@
         </w:rPr>
       </w:pPr>
       <w:r>
-        <w:t>Undertaken a</w:t>
-      </w:r>
-      <w:r>
-        <w:t xml:space="preserve"> </w:t>
-      </w:r>
-      <w:r>
-        <w:rPr>
-          <w:b/>
-        </w:rPr>
-        <w:t>Xamarin forms</w:t>
-      </w:r>
-      <w:r>
-        <w:rPr>
-          <w:b/>
-        </w:rPr>
-        <w:t xml:space="preserve"> (.Net standard, PCL)</w:t>
-      </w:r>
-      <w:r>
-        <w:t xml:space="preserve"> </w:t>
-      </w:r>
-      <w:r>
-        <w:t>course in my own time via UDemy, developed a small app to try out new skills.</w:t>
+        <w:t>Experienced with a few JavaScript frameworks (</w:t>
+      </w:r>
+      <w:r>
+        <w:rPr>
+          <w:b/>
+          <w:bCs/>
+        </w:rPr>
+        <w:t>React, knockout, vanilla …)</w:t>
       </w:r>
     </w:p>
     <w:p>
@@ -428,10 +414,36 @@
         </w:rPr>
       </w:pPr>
       <w:r>
-        <w:t>Experience with both SVN and Git version control</w:t>
-      </w:r>
-      <w:r>
-        <w:t>.</w:t>
+        <w:t>Undertaken a</w:t>
+      </w:r>
+      <w:r>
+        <w:t xml:space="preserve"> </w:t>
+      </w:r>
+      <w:r>
+        <w:rPr>
+          <w:b/>
+        </w:rPr>
+        <w:t>Xamarin forms</w:t>
+      </w:r>
+      <w:r>
+        <w:rPr>
+          <w:b/>
+        </w:rPr>
+        <w:t xml:space="preserve"> (.Net standard, PCL)</w:t>
+      </w:r>
+      <w:r>
+        <w:t xml:space="preserve"> </w:t>
+      </w:r>
+      <w:r>
+        <w:t xml:space="preserve">course in my own time via </w:t>
+      </w:r>
+      <w:proofErr w:type="spellStart"/>
+      <w:r>
+        <w:t>UDemy</w:t>
+      </w:r>
+      <w:proofErr w:type="spellEnd"/>
+      <w:r>
+        <w:t>, developed a small app to try out new skills.</w:t>
       </w:r>
     </w:p>
     <w:p>
@@ -448,13 +460,47 @@
         </w:rPr>
       </w:pPr>
       <w:r>
+        <w:t>Experience with both SVN and Git version control</w:t>
+      </w:r>
+      <w:r>
+        <w:t>.</w:t>
+      </w:r>
+    </w:p>
+    <w:p>
+      <w:pPr>
+        <w:pStyle w:val="ListParagraph"/>
+        <w:numPr>
+          <w:ilvl w:val="0"/>
+          <w:numId w:val="18"/>
+        </w:numPr>
+        <w:spacing w:after="0"/>
+        <w:ind w:left="426" w:hanging="426"/>
+        <w:rPr>
+          <w:i/>
+        </w:rPr>
+      </w:pPr>
+      <w:r>
         <w:t>Experience in multiple database systems (</w:t>
       </w:r>
       <w:r>
         <w:rPr>
           <w:b/>
         </w:rPr>
-        <w:t>MySQL, postgres, SQL Server and MongoDB</w:t>
+        <w:t xml:space="preserve">MySQL, </w:t>
+      </w:r>
+      <w:proofErr w:type="spellStart"/>
+      <w:r>
+        <w:rPr>
+          <w:b/>
+        </w:rPr>
+        <w:t>postgres</w:t>
+      </w:r>
+      <w:proofErr w:type="spellEnd"/>
+      <w:r>
+        <w:rPr>
+          <w:b/>
+        </w:rPr>
+        <w:t>, SQL Server and MongoDB</w:t>
       </w:r>
       <w:r>
         <w:t>)</w:t>
@@ -969,7 +1015,6 @@
       <w:dataBinding w:prefixMappings="xmlns:ns0='http://schemas.openxmlformats.org/package/2006/metadata/core-properties' xmlns:ns1='http://purl.org/dc/elements/1.1/'" w:xpath="/ns0:coreProperties[1]/ns1:title[1]" w:storeItemID="{6C3C8BC8-F283-45AE-878A-BAB7291924A1}"/>
       <w:text/>
     </w:sdtPr>
-    <w:sdtEndPr/>
     <w:sdtContent>
       <w:p>
         <w:pPr>
@@ -3739,6 +3784,7 @@
     <w:rsid w:val="0082446B"/>
     <w:rsid w:val="00AE3003"/>
     <w:rsid w:val="00AE48FC"/>
+    <w:rsid w:val="00AF043E"/>
     <w:rsid w:val="00AF1D4B"/>
     <w:rsid w:val="00D2184C"/>
     <w:rsid w:val="00DC5D69"/>

</xml_diff>

<commit_message>
Added new top navbar
</commit_message>
<xml_diff>
--- a/src/assets/CV_Miroslav.docx
+++ b/src/assets/CV_Miroslav.docx
@@ -98,11 +98,6 @@
     </w:p>
     <w:p>
       <w:pPr>
-        <w:spacing w:line="240" w:lineRule="auto"/>
-      </w:pPr>
-    </w:p>
-    <w:p>
-      <w:pPr>
         <w:pStyle w:val="ListParagraph"/>
         <w:numPr>
           <w:ilvl w:val="0"/>
@@ -129,10 +124,27 @@
         <w:ind w:left="284"/>
       </w:pPr>
       <w:r>
-        <w:t>6</w:t>
+        <w:t>8</w:t>
       </w:r>
       <w:r>
         <w:t xml:space="preserve"> years of experience working in a software development position.</w:t>
+      </w:r>
+    </w:p>
+    <w:p>
+      <w:pPr>
+        <w:pStyle w:val="ListParagraph"/>
+        <w:numPr>
+          <w:ilvl w:val="0"/>
+          <w:numId w:val="17"/>
+        </w:numPr>
+        <w:spacing w:line="240" w:lineRule="auto"/>
+        <w:ind w:left="284"/>
+      </w:pPr>
+      <w:r>
+        <w:t>Comfortable</w:t>
+      </w:r>
+      <w:r>
+        <w:t xml:space="preserve"> in small or large agile teams able to work independently and take on constrictive criticism on the task at hand to do the best job possible.</w:t>
       </w:r>
     </w:p>
     <w:p>
@@ -148,191 +160,21 @@
           <w:b/>
           <w:u w:val="single"/>
         </w:rPr>
-        <w:t>Work Experience:</w:t>
-      </w:r>
-    </w:p>
-    <w:p>
-      <w:pPr>
-        <w:spacing w:after="0"/>
-        <w:jc w:val="center"/>
+        <w:t>Skills gained</w:t>
+      </w:r>
+      <w:r>
         <w:rPr>
           <w:b/>
           <w:u w:val="single"/>
         </w:rPr>
-      </w:pPr>
-    </w:p>
-    <w:p>
-      <w:pPr>
-        <w:spacing w:after="0"/>
-        <w:rPr>
-          <w:b/>
-        </w:rPr>
-      </w:pPr>
-      <w:r>
-        <w:rPr>
-          <w:b/>
-        </w:rPr>
-        <w:t>2010 – 2015</w:t>
-      </w:r>
-      <w:r>
-        <w:rPr>
-          <w:b/>
-        </w:rPr>
-        <w:tab/>
-      </w:r>
-      <w:r>
-        <w:rPr>
-          <w:b/>
-        </w:rPr>
-        <w:tab/>
-      </w:r>
-      <w:r>
-        <w:rPr>
-          <w:b/>
-        </w:rPr>
-        <w:tab/>
-      </w:r>
-      <w:r>
-        <w:rPr>
-          <w:b/>
-        </w:rPr>
-        <w:t>Various sales assistant jobs / warehouse work</w:t>
-      </w:r>
-    </w:p>
-    <w:p>
-      <w:pPr>
-        <w:spacing w:after="0"/>
-        <w:ind w:left="2835" w:firstLine="2694"/>
-        <w:rPr>
-          <w:i/>
-        </w:rPr>
-      </w:pPr>
-      <w:r>
-        <w:rPr>
-          <w:b/>
-        </w:rPr>
-        <w:tab/>
-      </w:r>
-      <w:r>
-        <w:rPr>
-          <w:b/>
-        </w:rPr>
-        <w:tab/>
-      </w:r>
-      <w:r>
-        <w:rPr>
-          <w:b/>
-        </w:rPr>
-        <w:tab/>
-      </w:r>
-      <w:r>
-        <w:rPr>
-          <w:b/>
-        </w:rPr>
-        <w:tab/>
-      </w:r>
-    </w:p>
-    <w:p>
-      <w:pPr>
-        <w:spacing w:after="0"/>
-        <w:ind w:left="2835"/>
-        <w:rPr>
-          <w:i/>
-        </w:rPr>
-      </w:pPr>
-      <w:r>
-        <w:rPr>
-          <w:i/>
-        </w:rPr>
-        <w:t>During these years I worked various jobs to help me through my studies in 6</w:t>
-      </w:r>
-      <w:r>
-        <w:rPr>
-          <w:i/>
-          <w:vertAlign w:val="superscript"/>
-        </w:rPr>
-        <w:t>th</w:t>
-      </w:r>
-      <w:r>
-        <w:rPr>
-          <w:i/>
-        </w:rPr>
-        <w:t xml:space="preserve"> form as well as University, during the summer I worked warehouse jobs to help prepare for the next year of study.</w:t>
-      </w:r>
-    </w:p>
-    <w:p>
-      <w:pPr>
-        <w:spacing w:after="0"/>
-        <w:rPr>
-          <w:b/>
-        </w:rPr>
-      </w:pPr>
-      <w:r>
-        <w:rPr>
-          <w:b/>
-        </w:rPr>
-        <w:t>2016 – Now</w:t>
-      </w:r>
-      <w:r>
-        <w:rPr>
-          <w:b/>
-        </w:rPr>
-        <w:tab/>
-      </w:r>
-      <w:r>
-        <w:rPr>
-          <w:b/>
-        </w:rPr>
-        <w:tab/>
-        <w:t xml:space="preserve">            The retail data partnership (TRDP)</w:t>
-      </w:r>
-    </w:p>
-    <w:p>
-      <w:pPr>
-        <w:spacing w:after="0"/>
-        <w:rPr>
-          <w:i/>
-        </w:rPr>
-      </w:pPr>
-    </w:p>
-    <w:p>
-      <w:pPr>
-        <w:spacing w:after="0"/>
-        <w:ind w:left="2820"/>
-        <w:rPr>
-          <w:i/>
-        </w:rPr>
-      </w:pPr>
-      <w:r>
-        <w:rPr>
-          <w:i/>
-        </w:rPr>
-        <w:t>After I graduated from university I got a job working for TRDP as a software developer where I have greatly enhanced my skills in this role and have become a better developer because of this</w:t>
-      </w:r>
-    </w:p>
-    <w:p>
-      <w:pPr>
-        <w:spacing w:after="0"/>
-        <w:ind w:left="2820"/>
-        <w:rPr>
-          <w:i/>
-        </w:rPr>
-      </w:pPr>
-    </w:p>
-    <w:p>
-      <w:pPr>
-        <w:spacing w:after="0"/>
+        <w:t>/ acquired</w:t>
+      </w:r>
+      <w:r>
         <w:rPr>
           <w:b/>
           <w:u w:val="single"/>
         </w:rPr>
-      </w:pPr>
-      <w:r>
-        <w:rPr>
-          <w:b/>
-          <w:u w:val="single"/>
-        </w:rPr>
-        <w:t>Skills gained from role within TRDP:</w:t>
+        <w:t>:</w:t>
       </w:r>
     </w:p>
     <w:p>
@@ -397,7 +239,17 @@
           <w:b/>
           <w:bCs/>
         </w:rPr>
-        <w:t>React, knockout, vanilla …)</w:t>
+        <w:t>React, Node,</w:t>
+      </w:r>
+      <w:r>
+        <w:rPr>
+          <w:b/>
+          <w:bCs/>
+        </w:rPr>
+        <w:t xml:space="preserve"> Typescript</w:t>
+      </w:r>
+      <w:r>
+        <w:t>)</w:t>
       </w:r>
     </w:p>
     <w:p>
@@ -414,10 +266,7 @@
         </w:rPr>
       </w:pPr>
       <w:r>
-        <w:t>Undertaken a</w:t>
-      </w:r>
-      <w:r>
-        <w:t xml:space="preserve"> </w:t>
+        <w:t xml:space="preserve">Undertaken a </w:t>
       </w:r>
       <w:r>
         <w:rPr>
@@ -429,13 +278,10 @@
         <w:rPr>
           <w:b/>
         </w:rPr>
-        <w:t xml:space="preserve"> (.Net standard, PCL)</w:t>
-      </w:r>
-      <w:r>
-        <w:t xml:space="preserve"> </w:t>
-      </w:r>
-      <w:r>
-        <w:t xml:space="preserve">course in my own time via </w:t>
+        <w:t xml:space="preserve"> (.Net standard)</w:t>
+      </w:r>
+      <w:r>
+        <w:t xml:space="preserve"> course in my own time via </w:t>
       </w:r>
       <w:proofErr w:type="spellStart"/>
       <w:r>
@@ -460,10 +306,27 @@
         </w:rPr>
       </w:pPr>
       <w:r>
-        <w:t>Experience with both SVN and Git version control</w:t>
-      </w:r>
-      <w:r>
-        <w:t>.</w:t>
+        <w:t xml:space="preserve">Experience with both </w:t>
+      </w:r>
+      <w:r>
+        <w:rPr>
+          <w:b/>
+          <w:bCs/>
+        </w:rPr>
+        <w:t>SVN</w:t>
+      </w:r>
+      <w:r>
+        <w:t xml:space="preserve"> and </w:t>
+      </w:r>
+      <w:r>
+        <w:rPr>
+          <w:b/>
+          <w:bCs/>
+        </w:rPr>
+        <w:t>Git</w:t>
+      </w:r>
+      <w:r>
+        <w:t xml:space="preserve"> version control.</w:t>
       </w:r>
     </w:p>
     <w:p>
@@ -480,27 +343,16 @@
         </w:rPr>
       </w:pPr>
       <w:r>
-        <w:t>Experience in multiple database systems (</w:t>
+        <w:t>M</w:t>
+      </w:r>
+      <w:r>
+        <w:t>ultiple database systems (</w:t>
       </w:r>
       <w:r>
         <w:rPr>
           <w:b/>
         </w:rPr>
-        <w:t xml:space="preserve">MySQL, </w:t>
-      </w:r>
-      <w:proofErr w:type="spellStart"/>
-      <w:r>
-        <w:rPr>
-          <w:b/>
-        </w:rPr>
-        <w:t>postgres</w:t>
-      </w:r>
-      <w:proofErr w:type="spellEnd"/>
-      <w:r>
-        <w:rPr>
-          <w:b/>
-        </w:rPr>
-        <w:t>, SQL Server and MongoDB</w:t>
+        <w:t>MySQL, postgres and MongoDB</w:t>
       </w:r>
       <w:r>
         <w:t>)</w:t>
@@ -520,31 +372,17 @@
         </w:rPr>
       </w:pPr>
       <w:r>
-        <w:t xml:space="preserve">Very well </w:t>
-      </w:r>
-      <w:r>
-        <w:t>versed</w:t>
-      </w:r>
-      <w:r>
-        <w:t xml:space="preserve"> using the command line, a good amount of programming I have done was on the command line using </w:t>
+        <w:t xml:space="preserve">Linux command line interface experience, programmed using </w:t>
       </w:r>
       <w:r>
         <w:rPr>
           <w:b/>
-        </w:rPr>
-        <w:t>VI</w:t>
-      </w:r>
-      <w:r>
-        <w:t xml:space="preserve"> and </w:t>
-      </w:r>
-      <w:r>
-        <w:rPr>
-          <w:b/>
-        </w:rPr>
-        <w:t>nano</w:t>
-      </w:r>
-      <w:r>
-        <w:t xml:space="preserve"> but also using visual studio for other projects I have done.</w:t>
+          <w:bCs/>
+        </w:rPr>
+        <w:t>vi</w:t>
+      </w:r>
+      <w:r>
+        <w:t xml:space="preserve"> to write shell scripts.</w:t>
       </w:r>
     </w:p>
     <w:p>
@@ -557,93 +395,590 @@
         <w:spacing w:after="0"/>
         <w:ind w:left="426" w:hanging="426"/>
         <w:rPr>
+          <w:b/>
+          <w:bCs/>
           <w:i/>
         </w:rPr>
       </w:pPr>
       <w:r>
-        <w:t>G</w:t>
-      </w:r>
-      <w:r>
-        <w:t xml:space="preserve">ood experience using </w:t>
-      </w:r>
-      <w:r>
-        <w:t>cloud-based</w:t>
-      </w:r>
-      <w:r>
-        <w:t xml:space="preserve"> services (</w:t>
-      </w:r>
-      <w:r>
         <w:rPr>
           <w:b/>
-        </w:rPr>
-        <w:t>AWS</w:t>
-      </w:r>
-      <w:r>
-        <w:t xml:space="preserve">) writing serverless applications. Within this I have experience using: </w:t>
-      </w:r>
-      <w:r>
+          <w:bCs/>
+        </w:rPr>
+        <w:t xml:space="preserve">AWS </w:t>
+      </w:r>
+      <w:r>
+        <w:t>(Lambda, S3, API gateway, cognito, RDS, EC2, DynamoDB</w:t>
+      </w:r>
+      <w:r>
+        <w:t xml:space="preserve">, AWS Amplify) </w:t>
+      </w:r>
+    </w:p>
+    <w:p>
+      <w:pPr>
+        <w:pStyle w:val="ListParagraph"/>
+        <w:numPr>
+          <w:ilvl w:val="0"/>
+          <w:numId w:val="18"/>
+        </w:numPr>
+        <w:spacing w:after="0"/>
+        <w:ind w:left="426" w:hanging="426"/>
         <w:rPr>
           <w:b/>
-        </w:rPr>
-        <w:t>Lambda, API Gateway, Cognito,</w:t>
+          <w:bCs/>
+          <w:i/>
+        </w:rPr>
+      </w:pPr>
+      <w:r>
+        <w:t xml:space="preserve">Experience writing infrastructure as code using </w:t>
       </w:r>
       <w:r>
         <w:rPr>
           <w:b/>
-        </w:rPr>
-        <w:t xml:space="preserve"> EC2, S3</w:t>
-      </w:r>
-      <w:r>
-        <w:t xml:space="preserve">, </w:t>
-      </w:r>
-      <w:r>
+          <w:bCs/>
+        </w:rPr>
+        <w:t xml:space="preserve">terraform </w:t>
+      </w:r>
+      <w:r>
+        <w:t>for AWS services.</w:t>
+      </w:r>
+    </w:p>
+    <w:p>
+      <w:pPr>
+        <w:pStyle w:val="ListParagraph"/>
+        <w:numPr>
+          <w:ilvl w:val="0"/>
+          <w:numId w:val="18"/>
+        </w:numPr>
+        <w:spacing w:after="0"/>
+        <w:ind w:left="426" w:hanging="426"/>
         <w:rPr>
           <w:b/>
-        </w:rPr>
-        <w:t>and terraform</w:t>
+          <w:bCs/>
+          <w:i/>
+        </w:rPr>
+      </w:pPr>
+      <w:r>
+        <w:t xml:space="preserve">Experience handling </w:t>
       </w:r>
       <w:r>
         <w:rPr>
           <w:b/>
-        </w:rPr>
-        <w:t xml:space="preserve"> </w:t>
-      </w:r>
-      <w:r>
-        <w:t>etc … to create these application for projects I have been given.</w:t>
-      </w:r>
-    </w:p>
-    <w:p>
-      <w:pPr>
+          <w:bCs/>
+        </w:rPr>
+        <w:t>third party relationships</w:t>
+      </w:r>
+      <w:r>
+        <w:t xml:space="preserve"> when it comes to design decisions / integrations.</w:t>
+      </w:r>
+    </w:p>
+    <w:p>
+      <w:pPr>
+        <w:pStyle w:val="ListParagraph"/>
+        <w:numPr>
+          <w:ilvl w:val="0"/>
+          <w:numId w:val="18"/>
+        </w:numPr>
         <w:spacing w:after="0"/>
-        <w:rPr>
+        <w:ind w:left="426" w:hanging="426"/>
+        <w:rPr>
+          <w:b/>
+          <w:bCs/>
           <w:i/>
         </w:rPr>
       </w:pPr>
+      <w:r>
+        <w:t xml:space="preserve">Able to </w:t>
+      </w:r>
+      <w:r>
+        <w:rPr>
+          <w:b/>
+          <w:bCs/>
+        </w:rPr>
+        <w:t>process API docs thoroughly</w:t>
+      </w:r>
+      <w:r>
+        <w:t xml:space="preserve"> and guide team members on tasks </w:t>
+      </w:r>
+      <w:proofErr w:type="gramStart"/>
+      <w:r>
+        <w:t>ahead</w:t>
+      </w:r>
+      <w:proofErr w:type="gramEnd"/>
+    </w:p>
+    <w:p>
+      <w:pPr>
+        <w:spacing w:line="240" w:lineRule="auto"/>
+      </w:pPr>
     </w:p>
     <w:p>
       <w:pPr>
         <w:spacing w:after="0"/>
-      </w:pPr>
-      <w:r>
-        <w:t>This is just a list of development based skills I have gained from my time working at TRDP however I have gained other more interpersonal skills such as leading small projects within my team which has greatly helped in my overall teamwork and communication skills as well as being tasked with presenting some ideas to our business managers and making key decisions on projects I have been involved in.</w:t>
-      </w:r>
+        <w:rPr>
+          <w:b/>
+          <w:u w:val="single"/>
+        </w:rPr>
+      </w:pPr>
+      <w:r>
+        <w:rPr>
+          <w:b/>
+          <w:u w:val="single"/>
+        </w:rPr>
+        <w:t>Work Experience:</w:t>
+      </w:r>
+    </w:p>
+    <w:p>
+      <w:pPr>
+        <w:spacing w:after="0"/>
+        <w:rPr>
+          <w:b/>
+          <w:u w:val="single"/>
+        </w:rPr>
+      </w:pPr>
+    </w:p>
+    <w:p>
+      <w:pPr>
+        <w:spacing w:after="0"/>
+        <w:rPr>
+          <w:b/>
+        </w:rPr>
+      </w:pPr>
+      <w:r>
+        <w:rPr>
+          <w:b/>
+        </w:rPr>
+        <w:t>2023 – Now</w:t>
+      </w:r>
+      <w:r>
+        <w:rPr>
+          <w:b/>
+        </w:rPr>
+        <w:tab/>
+      </w:r>
+      <w:r>
+        <w:rPr>
+          <w:b/>
+        </w:rPr>
+        <w:tab/>
+        <w:t xml:space="preserve">            Matches Fashion</w:t>
+      </w:r>
+    </w:p>
+    <w:p>
+      <w:pPr>
+        <w:spacing w:after="0"/>
+        <w:rPr>
+          <w:b/>
+        </w:rPr>
+      </w:pPr>
     </w:p>
     <w:p>
       <w:pPr>
         <w:spacing w:after="0"/>
         <w:ind w:left="2820"/>
         <w:rPr>
+          <w:bCs/>
           <w:i/>
-        </w:rPr>
-      </w:pPr>
+          <w:iCs/>
+        </w:rPr>
+      </w:pPr>
+      <w:r>
+        <w:rPr>
+          <w:bCs/>
+          <w:i/>
+          <w:iCs/>
+        </w:rPr>
+        <w:t xml:space="preserve">This was my second role as a developer, I moved into a </w:t>
+      </w:r>
+      <w:proofErr w:type="spellStart"/>
+      <w:r>
+        <w:rPr>
+          <w:bCs/>
+          <w:i/>
+          <w:iCs/>
+        </w:rPr>
+        <w:t>mid level</w:t>
+      </w:r>
+      <w:proofErr w:type="spellEnd"/>
+      <w:r>
+        <w:rPr>
+          <w:bCs/>
+          <w:i/>
+          <w:iCs/>
+        </w:rPr>
+        <w:t xml:space="preserve"> position with the ambition to eventually move to a senior role and help others where I could.</w:t>
+      </w:r>
     </w:p>
     <w:p>
       <w:pPr>
         <w:spacing w:after="0"/>
-        <w:rPr>
+        <w:ind w:left="2820"/>
+        <w:rPr>
+          <w:bCs/>
           <w:i/>
-        </w:rPr>
-      </w:pPr>
+          <w:iCs/>
+        </w:rPr>
+      </w:pPr>
+    </w:p>
+    <w:p>
+      <w:pPr>
+        <w:pStyle w:val="ListParagraph"/>
+        <w:numPr>
+          <w:ilvl w:val="0"/>
+          <w:numId w:val="26"/>
+        </w:numPr>
+        <w:spacing w:after="0"/>
+        <w:rPr>
+          <w:i/>
+        </w:rPr>
+      </w:pPr>
+      <w:r>
+        <w:rPr>
+          <w:iCs/>
+        </w:rPr>
+        <w:t>Worked on the backend for apps used by the business stakeholders to deal with intakes of concessions stock.</w:t>
+      </w:r>
+    </w:p>
+    <w:p>
+      <w:pPr>
+        <w:pStyle w:val="ListParagraph"/>
+        <w:numPr>
+          <w:ilvl w:val="0"/>
+          <w:numId w:val="26"/>
+        </w:numPr>
+        <w:spacing w:after="0"/>
+        <w:rPr>
+          <w:i/>
+        </w:rPr>
+      </w:pPr>
+      <w:r>
+        <w:rPr>
+          <w:iCs/>
+        </w:rPr>
+        <w:t>Handle any communications with brands such as Gucci, Balenciaga, YSL etc … to deal with any issues.</w:t>
+      </w:r>
+    </w:p>
+    <w:p>
+      <w:pPr>
+        <w:pStyle w:val="ListParagraph"/>
+        <w:numPr>
+          <w:ilvl w:val="0"/>
+          <w:numId w:val="26"/>
+        </w:numPr>
+        <w:spacing w:after="0"/>
+        <w:rPr>
+          <w:i/>
+        </w:rPr>
+      </w:pPr>
+      <w:r>
+        <w:rPr>
+          <w:iCs/>
+        </w:rPr>
+        <w:t>Handle data issues stopping products from being released and being sold on the website.</w:t>
+      </w:r>
+    </w:p>
+    <w:p>
+      <w:pPr>
+        <w:pStyle w:val="ListParagraph"/>
+        <w:numPr>
+          <w:ilvl w:val="0"/>
+          <w:numId w:val="26"/>
+        </w:numPr>
+        <w:spacing w:after="0"/>
+        <w:rPr>
+          <w:i/>
+        </w:rPr>
+      </w:pPr>
+      <w:r>
+        <w:rPr>
+          <w:iCs/>
+        </w:rPr>
+        <w:t>Learnt more around unit testing / e2e testing using jest and playwright to ensure application stability / reduce bugs.</w:t>
+      </w:r>
+    </w:p>
+    <w:p>
+      <w:pPr>
+        <w:spacing w:after="0"/>
+        <w:rPr>
+          <w:i/>
+        </w:rPr>
+      </w:pPr>
+    </w:p>
+    <w:p>
+      <w:pPr>
+        <w:spacing w:after="0"/>
+        <w:rPr>
+          <w:i/>
+        </w:rPr>
+      </w:pPr>
+    </w:p>
+    <w:p>
+      <w:pPr>
+        <w:spacing w:after="0"/>
+        <w:rPr>
+          <w:b/>
+          <w:u w:val="single"/>
+        </w:rPr>
+      </w:pPr>
+    </w:p>
+    <w:p>
+      <w:pPr>
+        <w:spacing w:after="0"/>
+        <w:rPr>
+          <w:b/>
+        </w:rPr>
+      </w:pPr>
+      <w:r>
+        <w:rPr>
+          <w:b/>
+        </w:rPr>
+        <w:lastRenderedPageBreak/>
+        <w:t xml:space="preserve">2016 – </w:t>
+      </w:r>
+      <w:r>
+        <w:rPr>
+          <w:b/>
+        </w:rPr>
+        <w:t>2023</w:t>
+      </w:r>
+      <w:r>
+        <w:rPr>
+          <w:b/>
+        </w:rPr>
+        <w:tab/>
+      </w:r>
+      <w:r>
+        <w:rPr>
+          <w:b/>
+        </w:rPr>
+        <w:tab/>
+        <w:t xml:space="preserve">            The retail data partnership (TRDP)</w:t>
+      </w:r>
+    </w:p>
+    <w:p>
+      <w:pPr>
+        <w:spacing w:after="0"/>
+        <w:rPr>
+          <w:i/>
+        </w:rPr>
+      </w:pPr>
+    </w:p>
+    <w:p>
+      <w:pPr>
+        <w:spacing w:after="0"/>
+        <w:ind w:left="2820"/>
+        <w:rPr>
+          <w:i/>
+        </w:rPr>
+      </w:pPr>
+      <w:r>
+        <w:rPr>
+          <w:i/>
+        </w:rPr>
+        <w:t xml:space="preserve">After I graduated from </w:t>
+      </w:r>
+      <w:proofErr w:type="gramStart"/>
+      <w:r>
+        <w:rPr>
+          <w:i/>
+        </w:rPr>
+        <w:t>university</w:t>
+      </w:r>
+      <w:proofErr w:type="gramEnd"/>
+      <w:r>
+        <w:rPr>
+          <w:i/>
+        </w:rPr>
+        <w:t xml:space="preserve"> I got a job working for TRDP as a software developer where I have greatly enhanced my skills in this role and have become a better developer because of this</w:t>
+      </w:r>
+    </w:p>
+    <w:p>
+      <w:pPr>
+        <w:spacing w:after="0"/>
+        <w:ind w:left="2820"/>
+        <w:rPr>
+          <w:i/>
+        </w:rPr>
+      </w:pPr>
+    </w:p>
+    <w:p>
+      <w:pPr>
+        <w:pStyle w:val="ListParagraph"/>
+        <w:numPr>
+          <w:ilvl w:val="0"/>
+          <w:numId w:val="26"/>
+        </w:numPr>
+        <w:spacing w:after="0"/>
+        <w:rPr>
+          <w:i/>
+        </w:rPr>
+      </w:pPr>
+      <w:r>
+        <w:rPr>
+          <w:iCs/>
+        </w:rPr>
+        <w:t>Worked on many apps where I would first start by building the infrastructure using terraform for the backend logic.</w:t>
+      </w:r>
+    </w:p>
+    <w:p>
+      <w:pPr>
+        <w:pStyle w:val="ListParagraph"/>
+        <w:numPr>
+          <w:ilvl w:val="0"/>
+          <w:numId w:val="26"/>
+        </w:numPr>
+        <w:spacing w:after="0"/>
+        <w:rPr>
+          <w:i/>
+        </w:rPr>
+      </w:pPr>
+      <w:r>
+        <w:rPr>
+          <w:iCs/>
+        </w:rPr>
+        <w:t>Build API’s using AWS API gateway to allow the frontend to interact with the backend of both internal and external bits of work.</w:t>
+      </w:r>
+    </w:p>
+    <w:p>
+      <w:pPr>
+        <w:pStyle w:val="ListParagraph"/>
+        <w:numPr>
+          <w:ilvl w:val="0"/>
+          <w:numId w:val="26"/>
+        </w:numPr>
+        <w:spacing w:after="0"/>
+        <w:rPr>
+          <w:i/>
+        </w:rPr>
+      </w:pPr>
+      <w:r>
+        <w:rPr>
+          <w:iCs/>
+        </w:rPr>
+        <w:t>Built an internal dashboard for use by our marketing team from scratch to upload adverts to aws s3 which in turn gets delivered to our customers screens on a scheduled basis, using cognito to authenticate users and identify which adverts are due to be delivered to who.</w:t>
+      </w:r>
+    </w:p>
+    <w:p>
+      <w:pPr>
+        <w:pStyle w:val="ListParagraph"/>
+        <w:numPr>
+          <w:ilvl w:val="0"/>
+          <w:numId w:val="26"/>
+        </w:numPr>
+        <w:spacing w:after="0"/>
+        <w:rPr>
+          <w:i/>
+        </w:rPr>
+      </w:pPr>
+      <w:r>
+        <w:rPr>
+          <w:iCs/>
+        </w:rPr>
+        <w:t xml:space="preserve">Worked a lot using the CLI on </w:t>
+      </w:r>
+      <w:proofErr w:type="spellStart"/>
+      <w:r>
+        <w:rPr>
+          <w:iCs/>
+        </w:rPr>
+        <w:t>linux</w:t>
+      </w:r>
+      <w:proofErr w:type="spellEnd"/>
+      <w:r>
+        <w:rPr>
+          <w:iCs/>
+        </w:rPr>
+        <w:t xml:space="preserve"> systems (mainly ubuntu), well versed using the CLI.</w:t>
+      </w:r>
+    </w:p>
+    <w:p>
+      <w:pPr>
+        <w:pStyle w:val="ListParagraph"/>
+        <w:numPr>
+          <w:ilvl w:val="0"/>
+          <w:numId w:val="26"/>
+        </w:numPr>
+        <w:spacing w:after="0"/>
+        <w:rPr>
+          <w:i/>
+        </w:rPr>
+      </w:pPr>
+      <w:r>
+        <w:rPr>
+          <w:iCs/>
+        </w:rPr>
+        <w:t>Worked on various integrations with third parties e.g. WorldPay using the API doc they provide and organising meetings with them to check in.</w:t>
+      </w:r>
+    </w:p>
+    <w:p>
+      <w:pPr>
+        <w:pStyle w:val="ListParagraph"/>
+        <w:numPr>
+          <w:ilvl w:val="0"/>
+          <w:numId w:val="26"/>
+        </w:numPr>
+        <w:spacing w:after="0"/>
+        <w:rPr>
+          <w:i/>
+        </w:rPr>
+      </w:pPr>
+      <w:r>
+        <w:rPr>
+          <w:iCs/>
+        </w:rPr>
+        <w:t>Worked with customer support to create guides on how to use / set up certain tools</w:t>
+      </w:r>
+    </w:p>
+    <w:p>
+      <w:pPr>
+        <w:pStyle w:val="ListParagraph"/>
+        <w:numPr>
+          <w:ilvl w:val="0"/>
+          <w:numId w:val="26"/>
+        </w:numPr>
+        <w:spacing w:after="0"/>
+        <w:rPr>
+          <w:i/>
+        </w:rPr>
+      </w:pPr>
+      <w:r>
+        <w:rPr>
+          <w:iCs/>
+        </w:rPr>
+        <w:t>Good at bug fixing both my own and other peoples.</w:t>
+      </w:r>
+    </w:p>
+    <w:p>
+      <w:pPr>
+        <w:pStyle w:val="ListParagraph"/>
+        <w:numPr>
+          <w:ilvl w:val="0"/>
+          <w:numId w:val="26"/>
+        </w:numPr>
+        <w:spacing w:after="0"/>
+        <w:rPr>
+          <w:i/>
+        </w:rPr>
+      </w:pPr>
+      <w:r>
+        <w:rPr>
+          <w:iCs/>
+        </w:rPr>
+        <w:t xml:space="preserve">I have </w:t>
+      </w:r>
+      <w:proofErr w:type="gramStart"/>
+      <w:r>
+        <w:rPr>
+          <w:iCs/>
+        </w:rPr>
+        <w:t>lead</w:t>
+      </w:r>
+      <w:proofErr w:type="gramEnd"/>
+      <w:r>
+        <w:rPr>
+          <w:iCs/>
+        </w:rPr>
+        <w:t xml:space="preserve"> a 2 person team on a few occasions on a few small projects</w:t>
+      </w:r>
     </w:p>
     <w:p>
       <w:pPr>
@@ -688,7 +1023,13 @@
         <w:t>I consider myself to be a very</w:t>
       </w:r>
       <w:r>
-        <w:t xml:space="preserve"> forward thinking person who when confronted with a problem thinks of ways to tackle that problem in the best possible way</w:t>
+        <w:t xml:space="preserve"> </w:t>
+      </w:r>
+      <w:r>
+        <w:t>forward-thinking</w:t>
+      </w:r>
+      <w:r>
+        <w:t xml:space="preserve"> person who when confronted with a problem thinks of ways to tackle that problem in the best possible way</w:t>
       </w:r>
       <w:r>
         <w:t xml:space="preserve">. I am a very outgoing person and will make decisions based on the best interest for everyone I am working </w:t>
@@ -763,6 +1104,7 @@
         <w:spacing w:after="0"/>
       </w:pPr>
       <w:r>
+        <w:lastRenderedPageBreak/>
         <w:t xml:space="preserve">I also am an avid gym goer and train about 4 – 5 times a week mostly after work as this is something I enjoy doing and it </w:t>
       </w:r>
       <w:r>
@@ -829,34 +1171,8 @@
       <w:r>
         <w:t>)</w:t>
       </w:r>
-    </w:p>
-    <w:p>
-      <w:pPr>
-        <w:spacing w:after="0"/>
-        <w:rPr>
-          <w:b/>
-        </w:rPr>
-      </w:pPr>
-    </w:p>
-    <w:p>
-      <w:pPr>
-        <w:spacing w:after="0"/>
-      </w:pPr>
-      <w:r>
-        <w:t>I have graduated from my course in 2015 with a final grade of 2:1 and have also managed to get a high grade on my final year project (above 70%) which was very pleasing to attain.</w:t>
-      </w:r>
-    </w:p>
-    <w:p>
-      <w:pPr>
-        <w:spacing w:after="0"/>
-      </w:pPr>
-    </w:p>
-    <w:p>
-      <w:pPr>
-        <w:spacing w:after="0"/>
-      </w:pPr>
-      <w:r>
-        <w:t>Modules include: C++ for games programmers, mobile games development, database design and implementation, introduction to graphics and 3D modelling.</w:t>
+      <w:r>
+        <w:t xml:space="preserve"> – Classification 2:1 </w:t>
       </w:r>
     </w:p>
     <w:p>
@@ -1137,6 +1453,119 @@
     </w:lvl>
   </w:abstractNum>
   <w:abstractNum w:abstractNumId="1" w15:restartNumberingAfterBreak="0">
+    <w:nsid w:val="07F16C49"/>
+    <w:multiLevelType w:val="hybridMultilevel"/>
+    <w:tmpl w:val="F966529C"/>
+    <w:lvl w:ilvl="0" w:tplc="08090001">
+      <w:start w:val="1"/>
+      <w:numFmt w:val="bullet"/>
+      <w:lvlText w:val=""/>
+      <w:lvlJc w:val="left"/>
+      <w:pPr>
+        <w:ind w:left="578" w:hanging="360"/>
+      </w:pPr>
+      <w:rPr>
+        <w:rFonts w:ascii="Symbol" w:hAnsi="Symbol" w:hint="default"/>
+      </w:rPr>
+    </w:lvl>
+    <w:lvl w:ilvl="1" w:tplc="08090003" w:tentative="1">
+      <w:start w:val="1"/>
+      <w:numFmt w:val="bullet"/>
+      <w:lvlText w:val="o"/>
+      <w:lvlJc w:val="left"/>
+      <w:pPr>
+        <w:ind w:left="1298" w:hanging="360"/>
+      </w:pPr>
+      <w:rPr>
+        <w:rFonts w:ascii="Courier New" w:hAnsi="Courier New" w:cs="Courier New" w:hint="default"/>
+      </w:rPr>
+    </w:lvl>
+    <w:lvl w:ilvl="2" w:tplc="08090005" w:tentative="1">
+      <w:start w:val="1"/>
+      <w:numFmt w:val="bullet"/>
+      <w:lvlText w:val=""/>
+      <w:lvlJc w:val="left"/>
+      <w:pPr>
+        <w:ind w:left="2018" w:hanging="360"/>
+      </w:pPr>
+      <w:rPr>
+        <w:rFonts w:ascii="Wingdings" w:hAnsi="Wingdings" w:hint="default"/>
+      </w:rPr>
+    </w:lvl>
+    <w:lvl w:ilvl="3" w:tplc="08090001" w:tentative="1">
+      <w:start w:val="1"/>
+      <w:numFmt w:val="bullet"/>
+      <w:lvlText w:val=""/>
+      <w:lvlJc w:val="left"/>
+      <w:pPr>
+        <w:ind w:left="2738" w:hanging="360"/>
+      </w:pPr>
+      <w:rPr>
+        <w:rFonts w:ascii="Symbol" w:hAnsi="Symbol" w:hint="default"/>
+      </w:rPr>
+    </w:lvl>
+    <w:lvl w:ilvl="4" w:tplc="08090003" w:tentative="1">
+      <w:start w:val="1"/>
+      <w:numFmt w:val="bullet"/>
+      <w:lvlText w:val="o"/>
+      <w:lvlJc w:val="left"/>
+      <w:pPr>
+        <w:ind w:left="3458" w:hanging="360"/>
+      </w:pPr>
+      <w:rPr>
+        <w:rFonts w:ascii="Courier New" w:hAnsi="Courier New" w:cs="Courier New" w:hint="default"/>
+      </w:rPr>
+    </w:lvl>
+    <w:lvl w:ilvl="5" w:tplc="08090005" w:tentative="1">
+      <w:start w:val="1"/>
+      <w:numFmt w:val="bullet"/>
+      <w:lvlText w:val=""/>
+      <w:lvlJc w:val="left"/>
+      <w:pPr>
+        <w:ind w:left="4178" w:hanging="360"/>
+      </w:pPr>
+      <w:rPr>
+        <w:rFonts w:ascii="Wingdings" w:hAnsi="Wingdings" w:hint="default"/>
+      </w:rPr>
+    </w:lvl>
+    <w:lvl w:ilvl="6" w:tplc="08090001" w:tentative="1">
+      <w:start w:val="1"/>
+      <w:numFmt w:val="bullet"/>
+      <w:lvlText w:val=""/>
+      <w:lvlJc w:val="left"/>
+      <w:pPr>
+        <w:ind w:left="4898" w:hanging="360"/>
+      </w:pPr>
+      <w:rPr>
+        <w:rFonts w:ascii="Symbol" w:hAnsi="Symbol" w:hint="default"/>
+      </w:rPr>
+    </w:lvl>
+    <w:lvl w:ilvl="7" w:tplc="08090003" w:tentative="1">
+      <w:start w:val="1"/>
+      <w:numFmt w:val="bullet"/>
+      <w:lvlText w:val="o"/>
+      <w:lvlJc w:val="left"/>
+      <w:pPr>
+        <w:ind w:left="5618" w:hanging="360"/>
+      </w:pPr>
+      <w:rPr>
+        <w:rFonts w:ascii="Courier New" w:hAnsi="Courier New" w:cs="Courier New" w:hint="default"/>
+      </w:rPr>
+    </w:lvl>
+    <w:lvl w:ilvl="8" w:tplc="08090005" w:tentative="1">
+      <w:start w:val="1"/>
+      <w:numFmt w:val="bullet"/>
+      <w:lvlText w:val=""/>
+      <w:lvlJc w:val="left"/>
+      <w:pPr>
+        <w:ind w:left="6338" w:hanging="360"/>
+      </w:pPr>
+      <w:rPr>
+        <w:rFonts w:ascii="Wingdings" w:hAnsi="Wingdings" w:hint="default"/>
+      </w:rPr>
+    </w:lvl>
+  </w:abstractNum>
+  <w:abstractNum w:abstractNumId="2" w15:restartNumberingAfterBreak="0">
     <w:nsid w:val="0BEE6788"/>
     <w:multiLevelType w:val="hybridMultilevel"/>
     <w:tmpl w:val="3398CB46"/>
@@ -1249,7 +1678,233 @@
       </w:rPr>
     </w:lvl>
   </w:abstractNum>
-  <w:abstractNum w:abstractNumId="2" w15:restartNumberingAfterBreak="0">
+  <w:abstractNum w:abstractNumId="3" w15:restartNumberingAfterBreak="0">
+    <w:nsid w:val="24A76189"/>
+    <w:multiLevelType w:val="hybridMultilevel"/>
+    <w:tmpl w:val="27D44528"/>
+    <w:lvl w:ilvl="0" w:tplc="08090001">
+      <w:start w:val="1"/>
+      <w:numFmt w:val="bullet"/>
+      <w:lvlText w:val=""/>
+      <w:lvlJc w:val="left"/>
+      <w:pPr>
+        <w:ind w:left="720" w:hanging="360"/>
+      </w:pPr>
+      <w:rPr>
+        <w:rFonts w:ascii="Symbol" w:hAnsi="Symbol" w:hint="default"/>
+      </w:rPr>
+    </w:lvl>
+    <w:lvl w:ilvl="1" w:tplc="08090003" w:tentative="1">
+      <w:start w:val="1"/>
+      <w:numFmt w:val="bullet"/>
+      <w:lvlText w:val="o"/>
+      <w:lvlJc w:val="left"/>
+      <w:pPr>
+        <w:ind w:left="1440" w:hanging="360"/>
+      </w:pPr>
+      <w:rPr>
+        <w:rFonts w:ascii="Courier New" w:hAnsi="Courier New" w:cs="Courier New" w:hint="default"/>
+      </w:rPr>
+    </w:lvl>
+    <w:lvl w:ilvl="2" w:tplc="08090005" w:tentative="1">
+      <w:start w:val="1"/>
+      <w:numFmt w:val="bullet"/>
+      <w:lvlText w:val=""/>
+      <w:lvlJc w:val="left"/>
+      <w:pPr>
+        <w:ind w:left="2160" w:hanging="360"/>
+      </w:pPr>
+      <w:rPr>
+        <w:rFonts w:ascii="Wingdings" w:hAnsi="Wingdings" w:hint="default"/>
+      </w:rPr>
+    </w:lvl>
+    <w:lvl w:ilvl="3" w:tplc="08090001" w:tentative="1">
+      <w:start w:val="1"/>
+      <w:numFmt w:val="bullet"/>
+      <w:lvlText w:val=""/>
+      <w:lvlJc w:val="left"/>
+      <w:pPr>
+        <w:ind w:left="2880" w:hanging="360"/>
+      </w:pPr>
+      <w:rPr>
+        <w:rFonts w:ascii="Symbol" w:hAnsi="Symbol" w:hint="default"/>
+      </w:rPr>
+    </w:lvl>
+    <w:lvl w:ilvl="4" w:tplc="08090003" w:tentative="1">
+      <w:start w:val="1"/>
+      <w:numFmt w:val="bullet"/>
+      <w:lvlText w:val="o"/>
+      <w:lvlJc w:val="left"/>
+      <w:pPr>
+        <w:ind w:left="3600" w:hanging="360"/>
+      </w:pPr>
+      <w:rPr>
+        <w:rFonts w:ascii="Courier New" w:hAnsi="Courier New" w:cs="Courier New" w:hint="default"/>
+      </w:rPr>
+    </w:lvl>
+    <w:lvl w:ilvl="5" w:tplc="08090005" w:tentative="1">
+      <w:start w:val="1"/>
+      <w:numFmt w:val="bullet"/>
+      <w:lvlText w:val=""/>
+      <w:lvlJc w:val="left"/>
+      <w:pPr>
+        <w:ind w:left="4320" w:hanging="360"/>
+      </w:pPr>
+      <w:rPr>
+        <w:rFonts w:ascii="Wingdings" w:hAnsi="Wingdings" w:hint="default"/>
+      </w:rPr>
+    </w:lvl>
+    <w:lvl w:ilvl="6" w:tplc="08090001" w:tentative="1">
+      <w:start w:val="1"/>
+      <w:numFmt w:val="bullet"/>
+      <w:lvlText w:val=""/>
+      <w:lvlJc w:val="left"/>
+      <w:pPr>
+        <w:ind w:left="5040" w:hanging="360"/>
+      </w:pPr>
+      <w:rPr>
+        <w:rFonts w:ascii="Symbol" w:hAnsi="Symbol" w:hint="default"/>
+      </w:rPr>
+    </w:lvl>
+    <w:lvl w:ilvl="7" w:tplc="08090003" w:tentative="1">
+      <w:start w:val="1"/>
+      <w:numFmt w:val="bullet"/>
+      <w:lvlText w:val="o"/>
+      <w:lvlJc w:val="left"/>
+      <w:pPr>
+        <w:ind w:left="5760" w:hanging="360"/>
+      </w:pPr>
+      <w:rPr>
+        <w:rFonts w:ascii="Courier New" w:hAnsi="Courier New" w:cs="Courier New" w:hint="default"/>
+      </w:rPr>
+    </w:lvl>
+    <w:lvl w:ilvl="8" w:tplc="08090005" w:tentative="1">
+      <w:start w:val="1"/>
+      <w:numFmt w:val="bullet"/>
+      <w:lvlText w:val=""/>
+      <w:lvlJc w:val="left"/>
+      <w:pPr>
+        <w:ind w:left="6480" w:hanging="360"/>
+      </w:pPr>
+      <w:rPr>
+        <w:rFonts w:ascii="Wingdings" w:hAnsi="Wingdings" w:hint="default"/>
+      </w:rPr>
+    </w:lvl>
+  </w:abstractNum>
+  <w:abstractNum w:abstractNumId="4" w15:restartNumberingAfterBreak="0">
+    <w:nsid w:val="2A9B3755"/>
+    <w:multiLevelType w:val="hybridMultilevel"/>
+    <w:tmpl w:val="E5F69CA0"/>
+    <w:lvl w:ilvl="0" w:tplc="08090001">
+      <w:start w:val="1"/>
+      <w:numFmt w:val="bullet"/>
+      <w:lvlText w:val=""/>
+      <w:lvlJc w:val="left"/>
+      <w:pPr>
+        <w:ind w:left="720" w:hanging="360"/>
+      </w:pPr>
+      <w:rPr>
+        <w:rFonts w:ascii="Symbol" w:hAnsi="Symbol" w:hint="default"/>
+      </w:rPr>
+    </w:lvl>
+    <w:lvl w:ilvl="1" w:tplc="08090003" w:tentative="1">
+      <w:start w:val="1"/>
+      <w:numFmt w:val="bullet"/>
+      <w:lvlText w:val="o"/>
+      <w:lvlJc w:val="left"/>
+      <w:pPr>
+        <w:ind w:left="1440" w:hanging="360"/>
+      </w:pPr>
+      <w:rPr>
+        <w:rFonts w:ascii="Courier New" w:hAnsi="Courier New" w:cs="Courier New" w:hint="default"/>
+      </w:rPr>
+    </w:lvl>
+    <w:lvl w:ilvl="2" w:tplc="08090005" w:tentative="1">
+      <w:start w:val="1"/>
+      <w:numFmt w:val="bullet"/>
+      <w:lvlText w:val=""/>
+      <w:lvlJc w:val="left"/>
+      <w:pPr>
+        <w:ind w:left="2160" w:hanging="360"/>
+      </w:pPr>
+      <w:rPr>
+        <w:rFonts w:ascii="Wingdings" w:hAnsi="Wingdings" w:hint="default"/>
+      </w:rPr>
+    </w:lvl>
+    <w:lvl w:ilvl="3" w:tplc="08090001" w:tentative="1">
+      <w:start w:val="1"/>
+      <w:numFmt w:val="bullet"/>
+      <w:lvlText w:val=""/>
+      <w:lvlJc w:val="left"/>
+      <w:pPr>
+        <w:ind w:left="2880" w:hanging="360"/>
+      </w:pPr>
+      <w:rPr>
+        <w:rFonts w:ascii="Symbol" w:hAnsi="Symbol" w:hint="default"/>
+      </w:rPr>
+    </w:lvl>
+    <w:lvl w:ilvl="4" w:tplc="08090003" w:tentative="1">
+      <w:start w:val="1"/>
+      <w:numFmt w:val="bullet"/>
+      <w:lvlText w:val="o"/>
+      <w:lvlJc w:val="left"/>
+      <w:pPr>
+        <w:ind w:left="3600" w:hanging="360"/>
+      </w:pPr>
+      <w:rPr>
+        <w:rFonts w:ascii="Courier New" w:hAnsi="Courier New" w:cs="Courier New" w:hint="default"/>
+      </w:rPr>
+    </w:lvl>
+    <w:lvl w:ilvl="5" w:tplc="08090005" w:tentative="1">
+      <w:start w:val="1"/>
+      <w:numFmt w:val="bullet"/>
+      <w:lvlText w:val=""/>
+      <w:lvlJc w:val="left"/>
+      <w:pPr>
+        <w:ind w:left="4320" w:hanging="360"/>
+      </w:pPr>
+      <w:rPr>
+        <w:rFonts w:ascii="Wingdings" w:hAnsi="Wingdings" w:hint="default"/>
+      </w:rPr>
+    </w:lvl>
+    <w:lvl w:ilvl="6" w:tplc="08090001" w:tentative="1">
+      <w:start w:val="1"/>
+      <w:numFmt w:val="bullet"/>
+      <w:lvlText w:val=""/>
+      <w:lvlJc w:val="left"/>
+      <w:pPr>
+        <w:ind w:left="5040" w:hanging="360"/>
+      </w:pPr>
+      <w:rPr>
+        <w:rFonts w:ascii="Symbol" w:hAnsi="Symbol" w:hint="default"/>
+      </w:rPr>
+    </w:lvl>
+    <w:lvl w:ilvl="7" w:tplc="08090003" w:tentative="1">
+      <w:start w:val="1"/>
+      <w:numFmt w:val="bullet"/>
+      <w:lvlText w:val="o"/>
+      <w:lvlJc w:val="left"/>
+      <w:pPr>
+        <w:ind w:left="5760" w:hanging="360"/>
+      </w:pPr>
+      <w:rPr>
+        <w:rFonts w:ascii="Courier New" w:hAnsi="Courier New" w:cs="Courier New" w:hint="default"/>
+      </w:rPr>
+    </w:lvl>
+    <w:lvl w:ilvl="8" w:tplc="08090005" w:tentative="1">
+      <w:start w:val="1"/>
+      <w:numFmt w:val="bullet"/>
+      <w:lvlText w:val=""/>
+      <w:lvlJc w:val="left"/>
+      <w:pPr>
+        <w:ind w:left="6480" w:hanging="360"/>
+      </w:pPr>
+      <w:rPr>
+        <w:rFonts w:ascii="Wingdings" w:hAnsi="Wingdings" w:hint="default"/>
+      </w:rPr>
+    </w:lvl>
+  </w:abstractNum>
+  <w:abstractNum w:abstractNumId="5" w15:restartNumberingAfterBreak="0">
     <w:nsid w:val="2BAC31B1"/>
     <w:multiLevelType w:val="hybridMultilevel"/>
     <w:tmpl w:val="12CC6CBE"/>
@@ -1362,7 +2017,7 @@
       </w:rPr>
     </w:lvl>
   </w:abstractNum>
-  <w:abstractNum w:abstractNumId="3" w15:restartNumberingAfterBreak="0">
+  <w:abstractNum w:abstractNumId="6" w15:restartNumberingAfterBreak="0">
     <w:nsid w:val="313F7BC8"/>
     <w:multiLevelType w:val="hybridMultilevel"/>
     <w:tmpl w:val="EF925170"/>
@@ -1475,7 +2130,7 @@
       </w:rPr>
     </w:lvl>
   </w:abstractNum>
-  <w:abstractNum w:abstractNumId="4" w15:restartNumberingAfterBreak="0">
+  <w:abstractNum w:abstractNumId="7" w15:restartNumberingAfterBreak="0">
     <w:nsid w:val="36535592"/>
     <w:multiLevelType w:val="hybridMultilevel"/>
     <w:tmpl w:val="D6F4063C"/>
@@ -1588,7 +2243,7 @@
       </w:rPr>
     </w:lvl>
   </w:abstractNum>
-  <w:abstractNum w:abstractNumId="5" w15:restartNumberingAfterBreak="0">
+  <w:abstractNum w:abstractNumId="8" w15:restartNumberingAfterBreak="0">
     <w:nsid w:val="372E26CB"/>
     <w:multiLevelType w:val="hybridMultilevel"/>
     <w:tmpl w:val="CEC889A0"/>
@@ -1701,7 +2356,346 @@
       </w:rPr>
     </w:lvl>
   </w:abstractNum>
-  <w:abstractNum w:abstractNumId="6" w15:restartNumberingAfterBreak="0">
+  <w:abstractNum w:abstractNumId="9" w15:restartNumberingAfterBreak="0">
+    <w:nsid w:val="3D523586"/>
+    <w:multiLevelType w:val="hybridMultilevel"/>
+    <w:tmpl w:val="15AA719E"/>
+    <w:lvl w:ilvl="0" w:tplc="08090001">
+      <w:start w:val="1"/>
+      <w:numFmt w:val="bullet"/>
+      <w:lvlText w:val=""/>
+      <w:lvlJc w:val="left"/>
+      <w:pPr>
+        <w:ind w:left="436" w:hanging="360"/>
+      </w:pPr>
+      <w:rPr>
+        <w:rFonts w:ascii="Symbol" w:hAnsi="Symbol" w:hint="default"/>
+      </w:rPr>
+    </w:lvl>
+    <w:lvl w:ilvl="1" w:tplc="08090003" w:tentative="1">
+      <w:start w:val="1"/>
+      <w:numFmt w:val="bullet"/>
+      <w:lvlText w:val="o"/>
+      <w:lvlJc w:val="left"/>
+      <w:pPr>
+        <w:ind w:left="1156" w:hanging="360"/>
+      </w:pPr>
+      <w:rPr>
+        <w:rFonts w:ascii="Courier New" w:hAnsi="Courier New" w:cs="Courier New" w:hint="default"/>
+      </w:rPr>
+    </w:lvl>
+    <w:lvl w:ilvl="2" w:tplc="08090005" w:tentative="1">
+      <w:start w:val="1"/>
+      <w:numFmt w:val="bullet"/>
+      <w:lvlText w:val=""/>
+      <w:lvlJc w:val="left"/>
+      <w:pPr>
+        <w:ind w:left="1876" w:hanging="360"/>
+      </w:pPr>
+      <w:rPr>
+        <w:rFonts w:ascii="Wingdings" w:hAnsi="Wingdings" w:hint="default"/>
+      </w:rPr>
+    </w:lvl>
+    <w:lvl w:ilvl="3" w:tplc="08090001" w:tentative="1">
+      <w:start w:val="1"/>
+      <w:numFmt w:val="bullet"/>
+      <w:lvlText w:val=""/>
+      <w:lvlJc w:val="left"/>
+      <w:pPr>
+        <w:ind w:left="2596" w:hanging="360"/>
+      </w:pPr>
+      <w:rPr>
+        <w:rFonts w:ascii="Symbol" w:hAnsi="Symbol" w:hint="default"/>
+      </w:rPr>
+    </w:lvl>
+    <w:lvl w:ilvl="4" w:tplc="08090003" w:tentative="1">
+      <w:start w:val="1"/>
+      <w:numFmt w:val="bullet"/>
+      <w:lvlText w:val="o"/>
+      <w:lvlJc w:val="left"/>
+      <w:pPr>
+        <w:ind w:left="3316" w:hanging="360"/>
+      </w:pPr>
+      <w:rPr>
+        <w:rFonts w:ascii="Courier New" w:hAnsi="Courier New" w:cs="Courier New" w:hint="default"/>
+      </w:rPr>
+    </w:lvl>
+    <w:lvl w:ilvl="5" w:tplc="08090005" w:tentative="1">
+      <w:start w:val="1"/>
+      <w:numFmt w:val="bullet"/>
+      <w:lvlText w:val=""/>
+      <w:lvlJc w:val="left"/>
+      <w:pPr>
+        <w:ind w:left="4036" w:hanging="360"/>
+      </w:pPr>
+      <w:rPr>
+        <w:rFonts w:ascii="Wingdings" w:hAnsi="Wingdings" w:hint="default"/>
+      </w:rPr>
+    </w:lvl>
+    <w:lvl w:ilvl="6" w:tplc="08090001" w:tentative="1">
+      <w:start w:val="1"/>
+      <w:numFmt w:val="bullet"/>
+      <w:lvlText w:val=""/>
+      <w:lvlJc w:val="left"/>
+      <w:pPr>
+        <w:ind w:left="4756" w:hanging="360"/>
+      </w:pPr>
+      <w:rPr>
+        <w:rFonts w:ascii="Symbol" w:hAnsi="Symbol" w:hint="default"/>
+      </w:rPr>
+    </w:lvl>
+    <w:lvl w:ilvl="7" w:tplc="08090003" w:tentative="1">
+      <w:start w:val="1"/>
+      <w:numFmt w:val="bullet"/>
+      <w:lvlText w:val="o"/>
+      <w:lvlJc w:val="left"/>
+      <w:pPr>
+        <w:ind w:left="5476" w:hanging="360"/>
+      </w:pPr>
+      <w:rPr>
+        <w:rFonts w:ascii="Courier New" w:hAnsi="Courier New" w:cs="Courier New" w:hint="default"/>
+      </w:rPr>
+    </w:lvl>
+    <w:lvl w:ilvl="8" w:tplc="08090005" w:tentative="1">
+      <w:start w:val="1"/>
+      <w:numFmt w:val="bullet"/>
+      <w:lvlText w:val=""/>
+      <w:lvlJc w:val="left"/>
+      <w:pPr>
+        <w:ind w:left="6196" w:hanging="360"/>
+      </w:pPr>
+      <w:rPr>
+        <w:rFonts w:ascii="Wingdings" w:hAnsi="Wingdings" w:hint="default"/>
+      </w:rPr>
+    </w:lvl>
+  </w:abstractNum>
+  <w:abstractNum w:abstractNumId="10" w15:restartNumberingAfterBreak="0">
+    <w:nsid w:val="3DB91F6F"/>
+    <w:multiLevelType w:val="hybridMultilevel"/>
+    <w:tmpl w:val="5796AF6C"/>
+    <w:lvl w:ilvl="0" w:tplc="08090001">
+      <w:start w:val="1"/>
+      <w:numFmt w:val="bullet"/>
+      <w:lvlText w:val=""/>
+      <w:lvlJc w:val="left"/>
+      <w:pPr>
+        <w:ind w:left="720" w:hanging="360"/>
+      </w:pPr>
+      <w:rPr>
+        <w:rFonts w:ascii="Symbol" w:hAnsi="Symbol" w:hint="default"/>
+      </w:rPr>
+    </w:lvl>
+    <w:lvl w:ilvl="1" w:tplc="08090003" w:tentative="1">
+      <w:start w:val="1"/>
+      <w:numFmt w:val="bullet"/>
+      <w:lvlText w:val="o"/>
+      <w:lvlJc w:val="left"/>
+      <w:pPr>
+        <w:ind w:left="1440" w:hanging="360"/>
+      </w:pPr>
+      <w:rPr>
+        <w:rFonts w:ascii="Courier New" w:hAnsi="Courier New" w:cs="Courier New" w:hint="default"/>
+      </w:rPr>
+    </w:lvl>
+    <w:lvl w:ilvl="2" w:tplc="08090005" w:tentative="1">
+      <w:start w:val="1"/>
+      <w:numFmt w:val="bullet"/>
+      <w:lvlText w:val=""/>
+      <w:lvlJc w:val="left"/>
+      <w:pPr>
+        <w:ind w:left="2160" w:hanging="360"/>
+      </w:pPr>
+      <w:rPr>
+        <w:rFonts w:ascii="Wingdings" w:hAnsi="Wingdings" w:hint="default"/>
+      </w:rPr>
+    </w:lvl>
+    <w:lvl w:ilvl="3" w:tplc="08090001" w:tentative="1">
+      <w:start w:val="1"/>
+      <w:numFmt w:val="bullet"/>
+      <w:lvlText w:val=""/>
+      <w:lvlJc w:val="left"/>
+      <w:pPr>
+        <w:ind w:left="2880" w:hanging="360"/>
+      </w:pPr>
+      <w:rPr>
+        <w:rFonts w:ascii="Symbol" w:hAnsi="Symbol" w:hint="default"/>
+      </w:rPr>
+    </w:lvl>
+    <w:lvl w:ilvl="4" w:tplc="08090003" w:tentative="1">
+      <w:start w:val="1"/>
+      <w:numFmt w:val="bullet"/>
+      <w:lvlText w:val="o"/>
+      <w:lvlJc w:val="left"/>
+      <w:pPr>
+        <w:ind w:left="3600" w:hanging="360"/>
+      </w:pPr>
+      <w:rPr>
+        <w:rFonts w:ascii="Courier New" w:hAnsi="Courier New" w:cs="Courier New" w:hint="default"/>
+      </w:rPr>
+    </w:lvl>
+    <w:lvl w:ilvl="5" w:tplc="08090005" w:tentative="1">
+      <w:start w:val="1"/>
+      <w:numFmt w:val="bullet"/>
+      <w:lvlText w:val=""/>
+      <w:lvlJc w:val="left"/>
+      <w:pPr>
+        <w:ind w:left="4320" w:hanging="360"/>
+      </w:pPr>
+      <w:rPr>
+        <w:rFonts w:ascii="Wingdings" w:hAnsi="Wingdings" w:hint="default"/>
+      </w:rPr>
+    </w:lvl>
+    <w:lvl w:ilvl="6" w:tplc="08090001" w:tentative="1">
+      <w:start w:val="1"/>
+      <w:numFmt w:val="bullet"/>
+      <w:lvlText w:val=""/>
+      <w:lvlJc w:val="left"/>
+      <w:pPr>
+        <w:ind w:left="5040" w:hanging="360"/>
+      </w:pPr>
+      <w:rPr>
+        <w:rFonts w:ascii="Symbol" w:hAnsi="Symbol" w:hint="default"/>
+      </w:rPr>
+    </w:lvl>
+    <w:lvl w:ilvl="7" w:tplc="08090003" w:tentative="1">
+      <w:start w:val="1"/>
+      <w:numFmt w:val="bullet"/>
+      <w:lvlText w:val="o"/>
+      <w:lvlJc w:val="left"/>
+      <w:pPr>
+        <w:ind w:left="5760" w:hanging="360"/>
+      </w:pPr>
+      <w:rPr>
+        <w:rFonts w:ascii="Courier New" w:hAnsi="Courier New" w:cs="Courier New" w:hint="default"/>
+      </w:rPr>
+    </w:lvl>
+    <w:lvl w:ilvl="8" w:tplc="08090005" w:tentative="1">
+      <w:start w:val="1"/>
+      <w:numFmt w:val="bullet"/>
+      <w:lvlText w:val=""/>
+      <w:lvlJc w:val="left"/>
+      <w:pPr>
+        <w:ind w:left="6480" w:hanging="360"/>
+      </w:pPr>
+      <w:rPr>
+        <w:rFonts w:ascii="Wingdings" w:hAnsi="Wingdings" w:hint="default"/>
+      </w:rPr>
+    </w:lvl>
+  </w:abstractNum>
+  <w:abstractNum w:abstractNumId="11" w15:restartNumberingAfterBreak="0">
+    <w:nsid w:val="3F8C1022"/>
+    <w:multiLevelType w:val="hybridMultilevel"/>
+    <w:tmpl w:val="57525526"/>
+    <w:lvl w:ilvl="0" w:tplc="08090001">
+      <w:start w:val="1"/>
+      <w:numFmt w:val="bullet"/>
+      <w:lvlText w:val=""/>
+      <w:lvlJc w:val="left"/>
+      <w:pPr>
+        <w:ind w:left="294" w:hanging="360"/>
+      </w:pPr>
+      <w:rPr>
+        <w:rFonts w:ascii="Symbol" w:hAnsi="Symbol" w:hint="default"/>
+      </w:rPr>
+    </w:lvl>
+    <w:lvl w:ilvl="1" w:tplc="08090003" w:tentative="1">
+      <w:start w:val="1"/>
+      <w:numFmt w:val="bullet"/>
+      <w:lvlText w:val="o"/>
+      <w:lvlJc w:val="left"/>
+      <w:pPr>
+        <w:ind w:left="1014" w:hanging="360"/>
+      </w:pPr>
+      <w:rPr>
+        <w:rFonts w:ascii="Courier New" w:hAnsi="Courier New" w:cs="Courier New" w:hint="default"/>
+      </w:rPr>
+    </w:lvl>
+    <w:lvl w:ilvl="2" w:tplc="08090005" w:tentative="1">
+      <w:start w:val="1"/>
+      <w:numFmt w:val="bullet"/>
+      <w:lvlText w:val=""/>
+      <w:lvlJc w:val="left"/>
+      <w:pPr>
+        <w:ind w:left="1734" w:hanging="360"/>
+      </w:pPr>
+      <w:rPr>
+        <w:rFonts w:ascii="Wingdings" w:hAnsi="Wingdings" w:hint="default"/>
+      </w:rPr>
+    </w:lvl>
+    <w:lvl w:ilvl="3" w:tplc="08090001" w:tentative="1">
+      <w:start w:val="1"/>
+      <w:numFmt w:val="bullet"/>
+      <w:lvlText w:val=""/>
+      <w:lvlJc w:val="left"/>
+      <w:pPr>
+        <w:ind w:left="2454" w:hanging="360"/>
+      </w:pPr>
+      <w:rPr>
+        <w:rFonts w:ascii="Symbol" w:hAnsi="Symbol" w:hint="default"/>
+      </w:rPr>
+    </w:lvl>
+    <w:lvl w:ilvl="4" w:tplc="08090003" w:tentative="1">
+      <w:start w:val="1"/>
+      <w:numFmt w:val="bullet"/>
+      <w:lvlText w:val="o"/>
+      <w:lvlJc w:val="left"/>
+      <w:pPr>
+        <w:ind w:left="3174" w:hanging="360"/>
+      </w:pPr>
+      <w:rPr>
+        <w:rFonts w:ascii="Courier New" w:hAnsi="Courier New" w:cs="Courier New" w:hint="default"/>
+      </w:rPr>
+    </w:lvl>
+    <w:lvl w:ilvl="5" w:tplc="08090005" w:tentative="1">
+      <w:start w:val="1"/>
+      <w:numFmt w:val="bullet"/>
+      <w:lvlText w:val=""/>
+      <w:lvlJc w:val="left"/>
+      <w:pPr>
+        <w:ind w:left="3894" w:hanging="360"/>
+      </w:pPr>
+      <w:rPr>
+        <w:rFonts w:ascii="Wingdings" w:hAnsi="Wingdings" w:hint="default"/>
+      </w:rPr>
+    </w:lvl>
+    <w:lvl w:ilvl="6" w:tplc="08090001" w:tentative="1">
+      <w:start w:val="1"/>
+      <w:numFmt w:val="bullet"/>
+      <w:lvlText w:val=""/>
+      <w:lvlJc w:val="left"/>
+      <w:pPr>
+        <w:ind w:left="4614" w:hanging="360"/>
+      </w:pPr>
+      <w:rPr>
+        <w:rFonts w:ascii="Symbol" w:hAnsi="Symbol" w:hint="default"/>
+      </w:rPr>
+    </w:lvl>
+    <w:lvl w:ilvl="7" w:tplc="08090003" w:tentative="1">
+      <w:start w:val="1"/>
+      <w:numFmt w:val="bullet"/>
+      <w:lvlText w:val="o"/>
+      <w:lvlJc w:val="left"/>
+      <w:pPr>
+        <w:ind w:left="5334" w:hanging="360"/>
+      </w:pPr>
+      <w:rPr>
+        <w:rFonts w:ascii="Courier New" w:hAnsi="Courier New" w:cs="Courier New" w:hint="default"/>
+      </w:rPr>
+    </w:lvl>
+    <w:lvl w:ilvl="8" w:tplc="08090005" w:tentative="1">
+      <w:start w:val="1"/>
+      <w:numFmt w:val="bullet"/>
+      <w:lvlText w:val=""/>
+      <w:lvlJc w:val="left"/>
+      <w:pPr>
+        <w:ind w:left="6054" w:hanging="360"/>
+      </w:pPr>
+      <w:rPr>
+        <w:rFonts w:ascii="Wingdings" w:hAnsi="Wingdings" w:hint="default"/>
+      </w:rPr>
+    </w:lvl>
+  </w:abstractNum>
+  <w:abstractNum w:abstractNumId="12" w15:restartNumberingAfterBreak="0">
     <w:nsid w:val="453E198B"/>
     <w:multiLevelType w:val="hybridMultilevel"/>
     <w:tmpl w:val="414EC5A8"/>
@@ -1814,7 +2808,7 @@
       </w:rPr>
     </w:lvl>
   </w:abstractNum>
-  <w:abstractNum w:abstractNumId="7" w15:restartNumberingAfterBreak="0">
+  <w:abstractNum w:abstractNumId="13" w15:restartNumberingAfterBreak="0">
     <w:nsid w:val="47BA6353"/>
     <w:multiLevelType w:val="hybridMultilevel"/>
     <w:tmpl w:val="54F810DA"/>
@@ -1927,7 +2921,120 @@
       </w:rPr>
     </w:lvl>
   </w:abstractNum>
-  <w:abstractNum w:abstractNumId="8" w15:restartNumberingAfterBreak="0">
+  <w:abstractNum w:abstractNumId="14" w15:restartNumberingAfterBreak="0">
+    <w:nsid w:val="4CAF0F11"/>
+    <w:multiLevelType w:val="hybridMultilevel"/>
+    <w:tmpl w:val="5E044B94"/>
+    <w:lvl w:ilvl="0" w:tplc="08090001">
+      <w:start w:val="1"/>
+      <w:numFmt w:val="bullet"/>
+      <w:lvlText w:val=""/>
+      <w:lvlJc w:val="left"/>
+      <w:pPr>
+        <w:ind w:left="720" w:hanging="360"/>
+      </w:pPr>
+      <w:rPr>
+        <w:rFonts w:ascii="Symbol" w:hAnsi="Symbol" w:hint="default"/>
+      </w:rPr>
+    </w:lvl>
+    <w:lvl w:ilvl="1" w:tplc="08090003" w:tentative="1">
+      <w:start w:val="1"/>
+      <w:numFmt w:val="bullet"/>
+      <w:lvlText w:val="o"/>
+      <w:lvlJc w:val="left"/>
+      <w:pPr>
+        <w:ind w:left="1440" w:hanging="360"/>
+      </w:pPr>
+      <w:rPr>
+        <w:rFonts w:ascii="Courier New" w:hAnsi="Courier New" w:cs="Courier New" w:hint="default"/>
+      </w:rPr>
+    </w:lvl>
+    <w:lvl w:ilvl="2" w:tplc="08090005" w:tentative="1">
+      <w:start w:val="1"/>
+      <w:numFmt w:val="bullet"/>
+      <w:lvlText w:val=""/>
+      <w:lvlJc w:val="left"/>
+      <w:pPr>
+        <w:ind w:left="2160" w:hanging="360"/>
+      </w:pPr>
+      <w:rPr>
+        <w:rFonts w:ascii="Wingdings" w:hAnsi="Wingdings" w:hint="default"/>
+      </w:rPr>
+    </w:lvl>
+    <w:lvl w:ilvl="3" w:tplc="08090001" w:tentative="1">
+      <w:start w:val="1"/>
+      <w:numFmt w:val="bullet"/>
+      <w:lvlText w:val=""/>
+      <w:lvlJc w:val="left"/>
+      <w:pPr>
+        <w:ind w:left="2880" w:hanging="360"/>
+      </w:pPr>
+      <w:rPr>
+        <w:rFonts w:ascii="Symbol" w:hAnsi="Symbol" w:hint="default"/>
+      </w:rPr>
+    </w:lvl>
+    <w:lvl w:ilvl="4" w:tplc="08090003" w:tentative="1">
+      <w:start w:val="1"/>
+      <w:numFmt w:val="bullet"/>
+      <w:lvlText w:val="o"/>
+      <w:lvlJc w:val="left"/>
+      <w:pPr>
+        <w:ind w:left="3600" w:hanging="360"/>
+      </w:pPr>
+      <w:rPr>
+        <w:rFonts w:ascii="Courier New" w:hAnsi="Courier New" w:cs="Courier New" w:hint="default"/>
+      </w:rPr>
+    </w:lvl>
+    <w:lvl w:ilvl="5" w:tplc="08090005" w:tentative="1">
+      <w:start w:val="1"/>
+      <w:numFmt w:val="bullet"/>
+      <w:lvlText w:val=""/>
+      <w:lvlJc w:val="left"/>
+      <w:pPr>
+        <w:ind w:left="4320" w:hanging="360"/>
+      </w:pPr>
+      <w:rPr>
+        <w:rFonts w:ascii="Wingdings" w:hAnsi="Wingdings" w:hint="default"/>
+      </w:rPr>
+    </w:lvl>
+    <w:lvl w:ilvl="6" w:tplc="08090001" w:tentative="1">
+      <w:start w:val="1"/>
+      <w:numFmt w:val="bullet"/>
+      <w:lvlText w:val=""/>
+      <w:lvlJc w:val="left"/>
+      <w:pPr>
+        <w:ind w:left="5040" w:hanging="360"/>
+      </w:pPr>
+      <w:rPr>
+        <w:rFonts w:ascii="Symbol" w:hAnsi="Symbol" w:hint="default"/>
+      </w:rPr>
+    </w:lvl>
+    <w:lvl w:ilvl="7" w:tplc="08090003" w:tentative="1">
+      <w:start w:val="1"/>
+      <w:numFmt w:val="bullet"/>
+      <w:lvlText w:val="o"/>
+      <w:lvlJc w:val="left"/>
+      <w:pPr>
+        <w:ind w:left="5760" w:hanging="360"/>
+      </w:pPr>
+      <w:rPr>
+        <w:rFonts w:ascii="Courier New" w:hAnsi="Courier New" w:cs="Courier New" w:hint="default"/>
+      </w:rPr>
+    </w:lvl>
+    <w:lvl w:ilvl="8" w:tplc="08090005" w:tentative="1">
+      <w:start w:val="1"/>
+      <w:numFmt w:val="bullet"/>
+      <w:lvlText w:val=""/>
+      <w:lvlJc w:val="left"/>
+      <w:pPr>
+        <w:ind w:left="6480" w:hanging="360"/>
+      </w:pPr>
+      <w:rPr>
+        <w:rFonts w:ascii="Wingdings" w:hAnsi="Wingdings" w:hint="default"/>
+      </w:rPr>
+    </w:lvl>
+  </w:abstractNum>
+  <w:abstractNum w:abstractNumId="15" w15:restartNumberingAfterBreak="0">
     <w:nsid w:val="50367DC1"/>
     <w:multiLevelType w:val="hybridMultilevel"/>
     <w:tmpl w:val="65AABD8A"/>
@@ -2040,7 +3147,7 @@
       </w:rPr>
     </w:lvl>
   </w:abstractNum>
-  <w:abstractNum w:abstractNumId="9" w15:restartNumberingAfterBreak="0">
+  <w:abstractNum w:abstractNumId="16" w15:restartNumberingAfterBreak="0">
     <w:nsid w:val="50CF5415"/>
     <w:multiLevelType w:val="hybridMultilevel"/>
     <w:tmpl w:val="031CAAEA"/>
@@ -2153,7 +3260,7 @@
       </w:rPr>
     </w:lvl>
   </w:abstractNum>
-  <w:abstractNum w:abstractNumId="10" w15:restartNumberingAfterBreak="0">
+  <w:abstractNum w:abstractNumId="17" w15:restartNumberingAfterBreak="0">
     <w:nsid w:val="53C859C9"/>
     <w:multiLevelType w:val="hybridMultilevel"/>
     <w:tmpl w:val="543E2B24"/>
@@ -2266,7 +3373,7 @@
       </w:rPr>
     </w:lvl>
   </w:abstractNum>
-  <w:abstractNum w:abstractNumId="11" w15:restartNumberingAfterBreak="0">
+  <w:abstractNum w:abstractNumId="18" w15:restartNumberingAfterBreak="0">
     <w:nsid w:val="5AA3768F"/>
     <w:multiLevelType w:val="hybridMultilevel"/>
     <w:tmpl w:val="5F1E7A06"/>
@@ -2379,7 +3486,7 @@
       </w:rPr>
     </w:lvl>
   </w:abstractNum>
-  <w:abstractNum w:abstractNumId="12" w15:restartNumberingAfterBreak="0">
+  <w:abstractNum w:abstractNumId="19" w15:restartNumberingAfterBreak="0">
     <w:nsid w:val="5E8303A8"/>
     <w:multiLevelType w:val="hybridMultilevel"/>
     <w:tmpl w:val="5618548A"/>
@@ -2492,7 +3599,7 @@
       </w:rPr>
     </w:lvl>
   </w:abstractNum>
-  <w:abstractNum w:abstractNumId="13" w15:restartNumberingAfterBreak="0">
+  <w:abstractNum w:abstractNumId="20" w15:restartNumberingAfterBreak="0">
     <w:nsid w:val="60A43BF9"/>
     <w:multiLevelType w:val="hybridMultilevel"/>
     <w:tmpl w:val="F5EC1544"/>
@@ -2605,7 +3712,7 @@
       </w:rPr>
     </w:lvl>
   </w:abstractNum>
-  <w:abstractNum w:abstractNumId="14" w15:restartNumberingAfterBreak="0">
+  <w:abstractNum w:abstractNumId="21" w15:restartNumberingAfterBreak="0">
     <w:nsid w:val="6BD64286"/>
     <w:multiLevelType w:val="hybridMultilevel"/>
     <w:tmpl w:val="8D3231D8"/>
@@ -2718,7 +3825,7 @@
       </w:rPr>
     </w:lvl>
   </w:abstractNum>
-  <w:abstractNum w:abstractNumId="15" w15:restartNumberingAfterBreak="0">
+  <w:abstractNum w:abstractNumId="22" w15:restartNumberingAfterBreak="0">
     <w:nsid w:val="783F5046"/>
     <w:multiLevelType w:val="hybridMultilevel"/>
     <w:tmpl w:val="815E577A"/>
@@ -2831,7 +3938,7 @@
       </w:rPr>
     </w:lvl>
   </w:abstractNum>
-  <w:abstractNum w:abstractNumId="16" w15:restartNumberingAfterBreak="0">
+  <w:abstractNum w:abstractNumId="23" w15:restartNumberingAfterBreak="0">
     <w:nsid w:val="79B2681E"/>
     <w:multiLevelType w:val="hybridMultilevel"/>
     <w:tmpl w:val="1CEAC5B4"/>
@@ -2917,7 +4024,7 @@
       </w:pPr>
     </w:lvl>
   </w:abstractNum>
-  <w:abstractNum w:abstractNumId="17" w15:restartNumberingAfterBreak="0">
+  <w:abstractNum w:abstractNumId="24" w15:restartNumberingAfterBreak="0">
     <w:nsid w:val="7BD164BF"/>
     <w:multiLevelType w:val="hybridMultilevel"/>
     <w:tmpl w:val="5C8832A4"/>
@@ -3030,59 +4137,196 @@
       </w:rPr>
     </w:lvl>
   </w:abstractNum>
+  <w:abstractNum w:abstractNumId="25" w15:restartNumberingAfterBreak="0">
+    <w:nsid w:val="7E380C1E"/>
+    <w:multiLevelType w:val="hybridMultilevel"/>
+    <w:tmpl w:val="1B222960"/>
+    <w:lvl w:ilvl="0" w:tplc="08090001">
+      <w:start w:val="1"/>
+      <w:numFmt w:val="bullet"/>
+      <w:lvlText w:val=""/>
+      <w:lvlJc w:val="left"/>
+      <w:pPr>
+        <w:ind w:left="436" w:hanging="360"/>
+      </w:pPr>
+      <w:rPr>
+        <w:rFonts w:ascii="Symbol" w:hAnsi="Symbol" w:hint="default"/>
+      </w:rPr>
+    </w:lvl>
+    <w:lvl w:ilvl="1" w:tplc="08090003" w:tentative="1">
+      <w:start w:val="1"/>
+      <w:numFmt w:val="bullet"/>
+      <w:lvlText w:val="o"/>
+      <w:lvlJc w:val="left"/>
+      <w:pPr>
+        <w:ind w:left="1156" w:hanging="360"/>
+      </w:pPr>
+      <w:rPr>
+        <w:rFonts w:ascii="Courier New" w:hAnsi="Courier New" w:cs="Courier New" w:hint="default"/>
+      </w:rPr>
+    </w:lvl>
+    <w:lvl w:ilvl="2" w:tplc="08090005" w:tentative="1">
+      <w:start w:val="1"/>
+      <w:numFmt w:val="bullet"/>
+      <w:lvlText w:val=""/>
+      <w:lvlJc w:val="left"/>
+      <w:pPr>
+        <w:ind w:left="1876" w:hanging="360"/>
+      </w:pPr>
+      <w:rPr>
+        <w:rFonts w:ascii="Wingdings" w:hAnsi="Wingdings" w:hint="default"/>
+      </w:rPr>
+    </w:lvl>
+    <w:lvl w:ilvl="3" w:tplc="08090001" w:tentative="1">
+      <w:start w:val="1"/>
+      <w:numFmt w:val="bullet"/>
+      <w:lvlText w:val=""/>
+      <w:lvlJc w:val="left"/>
+      <w:pPr>
+        <w:ind w:left="2596" w:hanging="360"/>
+      </w:pPr>
+      <w:rPr>
+        <w:rFonts w:ascii="Symbol" w:hAnsi="Symbol" w:hint="default"/>
+      </w:rPr>
+    </w:lvl>
+    <w:lvl w:ilvl="4" w:tplc="08090003" w:tentative="1">
+      <w:start w:val="1"/>
+      <w:numFmt w:val="bullet"/>
+      <w:lvlText w:val="o"/>
+      <w:lvlJc w:val="left"/>
+      <w:pPr>
+        <w:ind w:left="3316" w:hanging="360"/>
+      </w:pPr>
+      <w:rPr>
+        <w:rFonts w:ascii="Courier New" w:hAnsi="Courier New" w:cs="Courier New" w:hint="default"/>
+      </w:rPr>
+    </w:lvl>
+    <w:lvl w:ilvl="5" w:tplc="08090005" w:tentative="1">
+      <w:start w:val="1"/>
+      <w:numFmt w:val="bullet"/>
+      <w:lvlText w:val=""/>
+      <w:lvlJc w:val="left"/>
+      <w:pPr>
+        <w:ind w:left="4036" w:hanging="360"/>
+      </w:pPr>
+      <w:rPr>
+        <w:rFonts w:ascii="Wingdings" w:hAnsi="Wingdings" w:hint="default"/>
+      </w:rPr>
+    </w:lvl>
+    <w:lvl w:ilvl="6" w:tplc="08090001" w:tentative="1">
+      <w:start w:val="1"/>
+      <w:numFmt w:val="bullet"/>
+      <w:lvlText w:val=""/>
+      <w:lvlJc w:val="left"/>
+      <w:pPr>
+        <w:ind w:left="4756" w:hanging="360"/>
+      </w:pPr>
+      <w:rPr>
+        <w:rFonts w:ascii="Symbol" w:hAnsi="Symbol" w:hint="default"/>
+      </w:rPr>
+    </w:lvl>
+    <w:lvl w:ilvl="7" w:tplc="08090003" w:tentative="1">
+      <w:start w:val="1"/>
+      <w:numFmt w:val="bullet"/>
+      <w:lvlText w:val="o"/>
+      <w:lvlJc w:val="left"/>
+      <w:pPr>
+        <w:ind w:left="5476" w:hanging="360"/>
+      </w:pPr>
+      <w:rPr>
+        <w:rFonts w:ascii="Courier New" w:hAnsi="Courier New" w:cs="Courier New" w:hint="default"/>
+      </w:rPr>
+    </w:lvl>
+    <w:lvl w:ilvl="8" w:tplc="08090005" w:tentative="1">
+      <w:start w:val="1"/>
+      <w:numFmt w:val="bullet"/>
+      <w:lvlText w:val=""/>
+      <w:lvlJc w:val="left"/>
+      <w:pPr>
+        <w:ind w:left="6196" w:hanging="360"/>
+      </w:pPr>
+      <w:rPr>
+        <w:rFonts w:ascii="Wingdings" w:hAnsi="Wingdings" w:hint="default"/>
+      </w:rPr>
+    </w:lvl>
+  </w:abstractNum>
   <w:num w:numId="1" w16cid:durableId="1150052740">
-    <w:abstractNumId w:val="1"/>
+    <w:abstractNumId w:val="2"/>
   </w:num>
   <w:num w:numId="2" w16cid:durableId="574240623">
+    <w:abstractNumId w:val="8"/>
+  </w:num>
+  <w:num w:numId="3" w16cid:durableId="723260464">
+    <w:abstractNumId w:val="12"/>
+  </w:num>
+  <w:num w:numId="4" w16cid:durableId="1562129578">
     <w:abstractNumId w:val="5"/>
   </w:num>
-  <w:num w:numId="3" w16cid:durableId="723260464">
+  <w:num w:numId="5" w16cid:durableId="877476665">
+    <w:abstractNumId w:val="19"/>
+  </w:num>
+  <w:num w:numId="6" w16cid:durableId="1119908432">
+    <w:abstractNumId w:val="20"/>
+  </w:num>
+  <w:num w:numId="7" w16cid:durableId="833566285">
     <w:abstractNumId w:val="6"/>
   </w:num>
-  <w:num w:numId="4" w16cid:durableId="1562129578">
-    <w:abstractNumId w:val="2"/>
+  <w:num w:numId="8" w16cid:durableId="2094011947">
+    <w:abstractNumId w:val="18"/>
   </w:num>
-  <w:num w:numId="5" w16cid:durableId="877476665">
-    <w:abstractNumId w:val="12"/>
+  <w:num w:numId="9" w16cid:durableId="20596871">
+    <w:abstractNumId w:val="24"/>
   </w:num>
-  <w:num w:numId="6" w16cid:durableId="1119908432">
+  <w:num w:numId="10" w16cid:durableId="637610191">
     <w:abstractNumId w:val="13"/>
   </w:num>
-  <w:num w:numId="7" w16cid:durableId="833566285">
-    <w:abstractNumId w:val="3"/>
+  <w:num w:numId="11" w16cid:durableId="765922102">
+    <w:abstractNumId w:val="21"/>
   </w:num>
-  <w:num w:numId="8" w16cid:durableId="2094011947">
-    <w:abstractNumId w:val="11"/>
-  </w:num>
-  <w:num w:numId="9" w16cid:durableId="20596871">
-    <w:abstractNumId w:val="17"/>
-  </w:num>
-  <w:num w:numId="10" w16cid:durableId="637610191">
+  <w:num w:numId="12" w16cid:durableId="1736466723">
     <w:abstractNumId w:val="7"/>
   </w:num>
-  <w:num w:numId="11" w16cid:durableId="765922102">
-    <w:abstractNumId w:val="14"/>
+  <w:num w:numId="13" w16cid:durableId="1409308289">
+    <w:abstractNumId w:val="22"/>
   </w:num>
-  <w:num w:numId="12" w16cid:durableId="1736466723">
-    <w:abstractNumId w:val="4"/>
-  </w:num>
-  <w:num w:numId="13" w16cid:durableId="1409308289">
+  <w:num w:numId="14" w16cid:durableId="1885022401">
     <w:abstractNumId w:val="15"/>
   </w:num>
-  <w:num w:numId="14" w16cid:durableId="1885022401">
-    <w:abstractNumId w:val="8"/>
-  </w:num>
   <w:num w:numId="15" w16cid:durableId="1902590781">
-    <w:abstractNumId w:val="9"/>
+    <w:abstractNumId w:val="16"/>
   </w:num>
   <w:num w:numId="16" w16cid:durableId="1611349740">
     <w:abstractNumId w:val="0"/>
   </w:num>
   <w:num w:numId="17" w16cid:durableId="532689041">
-    <w:abstractNumId w:val="16"/>
+    <w:abstractNumId w:val="23"/>
   </w:num>
   <w:num w:numId="18" w16cid:durableId="1437169362">
+    <w:abstractNumId w:val="17"/>
+  </w:num>
+  <w:num w:numId="19" w16cid:durableId="1088964767">
+    <w:abstractNumId w:val="14"/>
+  </w:num>
+  <w:num w:numId="20" w16cid:durableId="1576357663">
+    <w:abstractNumId w:val="4"/>
+  </w:num>
+  <w:num w:numId="21" w16cid:durableId="379401095">
+    <w:abstractNumId w:val="25"/>
+  </w:num>
+  <w:num w:numId="22" w16cid:durableId="799033245">
+    <w:abstractNumId w:val="3"/>
+  </w:num>
+  <w:num w:numId="23" w16cid:durableId="1307473956">
+    <w:abstractNumId w:val="11"/>
+  </w:num>
+  <w:num w:numId="24" w16cid:durableId="1291282345">
+    <w:abstractNumId w:val="1"/>
+  </w:num>
+  <w:num w:numId="25" w16cid:durableId="1758670592">
     <w:abstractNumId w:val="10"/>
+  </w:num>
+  <w:num w:numId="26" w16cid:durableId="1830440182">
+    <w:abstractNumId w:val="9"/>
   </w:num>
 </w:numbering>
 </file>
@@ -3677,7 +4921,7 @@
   <w:font w:name="Symbol">
     <w:panose1 w:val="05050102010706020507"/>
     <w:charset w:val="02"/>
-    <w:family w:val="roman"/>
+    <w:family w:val="decorative"/>
     <w:pitch w:val="variable"/>
     <w:sig w:usb0="00000000" w:usb1="10000000" w:usb2="00000000" w:usb3="00000000" w:csb0="80000000" w:csb1="00000000"/>
   </w:font>
@@ -3713,23 +4957,24 @@
     <w:panose1 w:val="020B0604030504040204"/>
     <w:charset w:val="00"/>
     <w:family w:val="swiss"/>
+    <w:notTrueType/>
     <w:pitch w:val="variable"/>
-    <w:sig w:usb0="E1002EFF" w:usb1="C000605B" w:usb2="00000029" w:usb3="00000000" w:csb0="000101FF" w:csb1="00000000"/>
+    <w:sig w:usb0="00000003" w:usb1="00000000" w:usb2="00000000" w:usb3="00000000" w:csb0="00000001" w:csb1="00000000"/>
   </w:font>
   <w:font w:name="FZYaoTi">
     <w:altName w:val="方正姚体"/>
-    <w:panose1 w:val="00000000000000000000"/>
+    <w:panose1 w:val="020B0604020202020204"/>
     <w:charset w:val="86"/>
     <w:family w:val="roman"/>
     <w:notTrueType/>
     <w:pitch w:val="default"/>
   </w:font>
-  <w:font w:name="Calibri">
-    <w:panose1 w:val="020F0502020204030204"/>
+  <w:font w:name="Aptos">
+    <w:panose1 w:val="020B0004020202020204"/>
     <w:charset w:val="00"/>
     <w:family w:val="swiss"/>
     <w:pitch w:val="variable"/>
-    <w:sig w:usb0="E4002EFF" w:usb1="C000247B" w:usb2="00000009" w:usb3="00000000" w:csb0="000001FF" w:csb1="00000000"/>
+    <w:sig w:usb0="20000287" w:usb1="00000003" w:usb2="00000000" w:usb3="00000000" w:csb0="0000019F" w:csb1="00000000"/>
   </w:font>
   <w:font w:name="DengXian">
     <w:altName w:val="等线"/>
@@ -3739,12 +4984,12 @@
     <w:pitch w:val="variable"/>
     <w:sig w:usb0="A00002BF" w:usb1="38CF7CFA" w:usb2="00000016" w:usb3="00000000" w:csb0="0004000F" w:csb1="00000000"/>
   </w:font>
-  <w:font w:name="Calibri Light">
-    <w:panose1 w:val="020F0302020204030204"/>
+  <w:font w:name="Aptos Display">
+    <w:panose1 w:val="020B0004020202020204"/>
     <w:charset w:val="00"/>
     <w:family w:val="swiss"/>
     <w:pitch w:val="variable"/>
-    <w:sig w:usb0="E4002EFF" w:usb1="C000247B" w:usb2="00000009" w:usb3="00000000" w:csb0="000001FF" w:csb1="00000000"/>
+    <w:sig w:usb0="20000287" w:usb1="00000003" w:usb2="00000000" w:usb3="00000000" w:csb0="0000019F" w:csb1="00000000"/>
   </w:font>
   <w:font w:name="DengXian Light">
     <w:altName w:val="等线 Light"/>
@@ -3775,6 +5020,7 @@
     <w:rsid w:val="000A0466"/>
     <w:rsid w:val="00335DB5"/>
     <w:rsid w:val="003905A3"/>
+    <w:rsid w:val="00490D17"/>
     <w:rsid w:val="004C6066"/>
     <w:rsid w:val="00587120"/>
     <w:rsid w:val="006F3D6D"/>
@@ -3782,6 +5028,7 @@
     <w:rsid w:val="007C0B99"/>
     <w:rsid w:val="007F7EE8"/>
     <w:rsid w:val="0082446B"/>
+    <w:rsid w:val="00936F4E"/>
     <w:rsid w:val="00AE3003"/>
     <w:rsid w:val="00AE48FC"/>
     <w:rsid w:val="00AF043E"/>

</xml_diff>